<commit_message>
chage metodo for get token
</commit_message>
<xml_diff>
--- a/Documentación/Manual de usuario.docx
+++ b/Documentación/Manual de usuario.docx
@@ -89,7 +89,10 @@
         </w:rPr>
       </w:pPr>
       <w:r>
-        <w:rPr/>
+        <w:rPr>
+          <w:b/>
+          <w:bCs/>
+        </w:rPr>
       </w:r>
     </w:p>
     <w:p>
@@ -311,21 +314,7 @@
           <w:b w:val="false"/>
           <w:bCs w:val="false"/>
         </w:rPr>
-        <w:t xml:space="preserve"> </w:t>
-      </w:r>
-      <w:r>
-        <w:rPr>
-          <w:b w:val="false"/>
-          <w:bCs w:val="false"/>
-        </w:rPr>
-        <w:t>en el área de texto</w:t>
-      </w:r>
-      <w:r>
-        <w:rPr>
-          <w:b w:val="false"/>
-          <w:bCs w:val="false"/>
-        </w:rPr>
-        <w:t xml:space="preserve"> </w:t>
+        <w:t xml:space="preserve"> en el área de texto </w:t>
       </w:r>
       <w:r>
         <w:rPr/>
@@ -340,15 +329,7 @@
       </w:r>
       <w:r>
         <w:rPr/>
-        <w:t xml:space="preserve"> el cual tiene el texto a analizar, </w:t>
-      </w:r>
-      <w:r>
-        <w:rPr/>
-        <w:t>si el texto está contenida en un archivo el programa leerá dicho archivo y pondrá el contenido del mismo en el área de texto.</w:t>
-      </w:r>
-      <w:r>
-        <w:rPr/>
-        <w:t xml:space="preserve"> </w:t>
+        <w:t xml:space="preserve"> el cual tiene el texto a analizar, si el texto está contenida en un archivo el programa leerá dicho archivo y pondrá el contenido del mismo en el área de texto. </w:t>
       </w:r>
     </w:p>
     <w:p>
@@ -535,14 +516,7 @@
           <w:b/>
           <w:bCs/>
         </w:rPr>
-        <w:t>Ve</w:t>
-      </w:r>
-      <w:r>
-        <w:rPr>
-          <w:b/>
-          <w:bCs/>
-        </w:rPr>
-        <w:t>r listado</w:t>
+        <w:t>Ver listado</w:t>
       </w:r>
       <w:r>
         <w:rPr/>
@@ -554,6 +528,28 @@
         <w:pStyle w:val="Normal"/>
         <w:bidi w:val="0"/>
         <w:jc w:val="both"/>
+        <w:rPr/>
+      </w:pPr>
+      <w:r>
+        <w:rPr/>
+      </w:r>
+    </w:p>
+    <w:p>
+      <w:pPr>
+        <w:pStyle w:val="Normal"/>
+        <w:bidi w:val="0"/>
+        <w:jc w:val="center"/>
+        <w:rPr/>
+      </w:pPr>
+      <w:r>
+        <w:rPr/>
+      </w:r>
+    </w:p>
+    <w:p>
+      <w:pPr>
+        <w:pStyle w:val="Normal"/>
+        <w:bidi w:val="0"/>
+        <w:jc w:val="center"/>
         <w:rPr/>
       </w:pPr>
       <w:r>
@@ -571,9 +567,9 @@
         <w:rPr/>
         <w:drawing>
           <wp:inline distT="0" distB="0" distL="0" distR="0">
-            <wp:extent cx="1367155" cy="737235"/>
+            <wp:extent cx="6332220" cy="1759585"/>
             <wp:effectExtent l="0" t="0" r="0" b="0"/>
-            <wp:docPr id="4" name="Imagen4" descr=""/>
+            <wp:docPr id="4" name="Imagen6" descr=""/>
             <wp:cNvGraphicFramePr>
               <a:graphicFrameLocks xmlns:a="http://schemas.openxmlformats.org/drawingml/2006/main" noChangeAspect="1"/>
             </wp:cNvGraphicFramePr>
@@ -581,7 +577,7 @@
               <a:graphicData uri="http://schemas.openxmlformats.org/drawingml/2006/picture">
                 <pic:pic xmlns:pic="http://schemas.openxmlformats.org/drawingml/2006/picture">
                   <pic:nvPicPr>
-                    <pic:cNvPr id="4" name="Imagen4" descr=""/>
+                    <pic:cNvPr id="4" name="Imagen6" descr=""/>
                     <pic:cNvPicPr>
                       <a:picLocks noChangeAspect="1" noChangeArrowheads="1"/>
                     </pic:cNvPicPr>
@@ -595,7 +591,7 @@
                   <pic:spPr bwMode="auto">
                     <a:xfrm>
                       <a:off x="0" y="0"/>
-                      <a:ext cx="1367155" cy="737235"/>
+                      <a:ext cx="6332220" cy="1759585"/>
                     </a:xfrm>
                     <a:prstGeom prst="rect">
                       <a:avLst/>
@@ -606,6 +602,17 @@
             </a:graphic>
           </wp:inline>
         </w:drawing>
+      </w:r>
+    </w:p>
+    <w:p>
+      <w:pPr>
+        <w:pStyle w:val="Normal"/>
+        <w:bidi w:val="0"/>
+        <w:jc w:val="center"/>
+        <w:rPr/>
+      </w:pPr>
+      <w:r>
+        <w:rPr/>
       </w:r>
     </w:p>
     <w:p>
@@ -791,6 +798,7 @@
       <w:pgNumType w:fmt="decimal"/>
       <w:formProt w:val="false"/>
       <w:textDirection w:val="lrTb"/>
+      <w:docGrid w:type="default" w:linePitch="100" w:charSpace="0"/>
     </w:sectPr>
   </w:body>
 </w:document>
@@ -1067,14 +1075,12 @@
       <w:rPr>
         <w:rFonts w:ascii="Liberation Serif" w:hAnsi="Liberation Serif" w:eastAsia="Noto Serif CJK SC" w:cs="Noto Sans Devanagari"/>
         <w:kern w:val="2"/>
-        <w:sz w:val="24"/>
         <w:szCs w:val="24"/>
         <w:lang w:val="es-GT" w:eastAsia="zh-CN" w:bidi="hi-IN"/>
       </w:rPr>
     </w:rPrDefault>
     <w:pPrDefault>
       <w:pPr>
-        <w:widowControl/>
         <w:suppressAutoHyphens w:val="true"/>
       </w:pPr>
     </w:pPrDefault>
@@ -1084,7 +1090,10 @@
     <w:qFormat/>
     <w:pPr>
       <w:widowControl/>
+      <w:suppressAutoHyphens w:val="true"/>
       <w:bidi w:val="0"/>
+      <w:spacing w:before="0" w:after="0"/>
+      <w:jc w:val="left"/>
     </w:pPr>
     <w:rPr>
       <w:rFonts w:ascii="Liberation Serif" w:hAnsi="Liberation Serif" w:eastAsia="Noto Serif CJK SC" w:cs="Noto Sans Devanagari"/>

</xml_diff>